<commit_message>
Aggiornamento GrammarBNF e creazione grammar.hs
</commit_message>
<xml_diff>
--- a/doc/Curci_Documentation.docx
+++ b/doc/Curci_Documentation.docx
@@ -2,7 +2,766 @@
 <file path=word/document.xml><?xml version="1.0" encoding="utf-8"?>
 <w:document xmlns:wpc="http://schemas.microsoft.com/office/word/2010/wordprocessingCanvas" xmlns:cx="http://schemas.microsoft.com/office/drawing/2014/chartex" xmlns:cx1="http://schemas.microsoft.com/office/drawing/2015/9/8/chartex" xmlns:cx2="http://schemas.microsoft.com/office/drawing/2015/10/21/chartex" xmlns:cx3="http://schemas.microsoft.com/office/drawing/2016/5/9/chartex" xmlns:cx4="http://schemas.microsoft.com/office/drawing/2016/5/10/chartex" xmlns:cx5="http://schemas.microsoft.com/office/drawing/2016/5/11/chartex" xmlns:cx6="http://schemas.microsoft.com/office/drawing/2016/5/12/chartex" xmlns:cx7="http://schemas.microsoft.com/office/drawing/2016/5/13/chartex" xmlns:cx8="http://schemas.microsoft.com/office/drawing/2016/5/14/chartex" xmlns:mc="http://schemas.openxmlformats.org/markup-compatibility/2006" xmlns:aink="http://schemas.microsoft.com/office/drawing/2016/ink" xmlns:am3d="http://schemas.microsoft.com/office/drawing/2017/model3d" xmlns:o="urn:schemas-microsoft-com:office:office" xmlns:oel="http://schemas.microsoft.com/office/2019/extlst" xmlns:r="http://schemas.openxmlformats.org/officeDocument/2006/relationships" xmlns:m="http://schemas.openxmlformats.org/officeDocument/2006/math" xmlns:v="urn:schemas-microsoft-com:vml" xmlns:wp14="http://schemas.microsoft.com/office/word/2010/wordprocessingDrawing" xmlns:wp="http://schemas.openxmlformats.org/drawingml/2006/wordprocessingDrawing" xmlns:w10="urn:schemas-microsoft-com:office:word" xmlns:w="http://schemas.openxmlformats.org/wordprocessingml/2006/main" xmlns:w14="http://schemas.microsoft.com/office/word/2010/wordml" xmlns:w15="http://schemas.microsoft.com/office/word/2012/wordml" xmlns:w16cex="http://schemas.microsoft.com/office/word/2018/wordml/cex" xmlns:w16cid="http://schemas.microsoft.com/office/word/2016/wordml/cid" xmlns:w16="http://schemas.microsoft.com/office/word/2018/wordml" xmlns:w16sdtdh="http://schemas.microsoft.com/office/word/2020/wordml/sdtdatahash" xmlns:w16se="http://schemas.microsoft.com/office/word/2015/wordml/symex" xmlns:wpg="http://schemas.microsoft.com/office/word/2010/wordprocessingGroup" xmlns:wpi="http://schemas.microsoft.com/office/word/2010/wordprocessingInk" xmlns:wne="http://schemas.microsoft.com/office/word/2006/wordml" xmlns:wps="http://schemas.microsoft.com/office/word/2010/wordprocessingShape" mc:Ignorable="w14 w15 w16se w16cid w16 w16cex w16sdtdh wp14">
   <w:body>
-    <w:p/>
+    <w:p>
+      <w:pPr>
+        <w:rPr>
+          <w:lang w:val="en-US"/>
+        </w:rPr>
+      </w:pPr>
+    </w:p>
+    <w:p>
+      <w:pPr>
+        <w:rPr>
+          <w:lang w:val="en-US"/>
+        </w:rPr>
+      </w:pPr>
+      <w:r>
+        <w:rPr>
+          <w:noProof/>
+          <w:lang w:val="en-US"/>
+        </w:rPr>
+        <mc:AlternateContent>
+          <mc:Choice Requires="wps">
+            <w:drawing>
+              <wp:anchor distT="0" distB="0" distL="114300" distR="114300" simplePos="0" relativeHeight="251660288" behindDoc="0" locked="0" layoutInCell="1" allowOverlap="1" wp14:anchorId="2840CE68" wp14:editId="21663A4A">
+                <wp:simplePos x="0" y="0"/>
+                <wp:positionH relativeFrom="column">
+                  <wp:posOffset>-344728</wp:posOffset>
+                </wp:positionH>
+                <wp:positionV relativeFrom="paragraph">
+                  <wp:posOffset>6611388</wp:posOffset>
+                </wp:positionV>
+                <wp:extent cx="2520176" cy="635619"/>
+                <wp:effectExtent l="0" t="0" r="0" b="0"/>
+                <wp:wrapNone/>
+                <wp:docPr id="2" name="Casella di testo 2"/>
+                <wp:cNvGraphicFramePr/>
+                <a:graphic xmlns:a="http://schemas.openxmlformats.org/drawingml/2006/main">
+                  <a:graphicData uri="http://schemas.microsoft.com/office/word/2010/wordprocessingShape">
+                    <wps:wsp>
+                      <wps:cNvSpPr txBox="1"/>
+                      <wps:spPr>
+                        <a:xfrm>
+                          <a:off x="0" y="0"/>
+                          <a:ext cx="2520176" cy="635619"/>
+                        </a:xfrm>
+                        <a:prstGeom prst="rect">
+                          <a:avLst/>
+                        </a:prstGeom>
+                        <a:noFill/>
+                        <a:ln w="6350">
+                          <a:noFill/>
+                        </a:ln>
+                      </wps:spPr>
+                      <wps:txbx>
+                        <w:txbxContent>
+                          <w:p>
+                            <w:pPr>
+                              <w:rPr>
+                                <w:b/>
+                                <w:bCs/>
+                                <w:sz w:val="32"/>
+                                <w:szCs w:val="28"/>
+                              </w:rPr>
+                            </w:pPr>
+                            <w:r>
+                              <w:rPr>
+                                <w:b/>
+                                <w:bCs/>
+                                <w:sz w:val="32"/>
+                                <w:szCs w:val="28"/>
+                              </w:rPr>
+                              <w:t>Professor</w:t>
+                            </w:r>
+                          </w:p>
+                          <w:p>
+                            <w:r>
+                              <w:t>PANI Giovanni</w:t>
+                            </w:r>
+                          </w:p>
+                        </w:txbxContent>
+                      </wps:txbx>
+                      <wps:bodyPr rot="0" spcFirstLastPara="0" vertOverflow="overflow" horzOverflow="overflow" vert="horz" wrap="square" lIns="91440" tIns="45720" rIns="91440" bIns="45720" numCol="1" spcCol="0" rtlCol="0" fromWordArt="0" anchor="t" anchorCtr="0" forceAA="0" compatLnSpc="1">
+                        <a:prstTxWarp prst="textNoShape">
+                          <a:avLst/>
+                        </a:prstTxWarp>
+                        <a:noAutofit/>
+                      </wps:bodyPr>
+                    </wps:wsp>
+                  </a:graphicData>
+                </a:graphic>
+                <wp14:sizeRelH relativeFrom="margin">
+                  <wp14:pctWidth>0</wp14:pctWidth>
+                </wp14:sizeRelH>
+                <wp14:sizeRelV relativeFrom="margin">
+                  <wp14:pctHeight>0</wp14:pctHeight>
+                </wp14:sizeRelV>
+              </wp:anchor>
+            </w:drawing>
+          </mc:Choice>
+          <mc:Fallback>
+            <w:pict>
+              <v:shapetype w14:anchorId="2840CE68" id="_x0000_t202" coordsize="21600,21600" o:spt="202" path="m,l,21600r21600,l21600,xe">
+                <v:stroke joinstyle="miter"/>
+                <v:path gradientshapeok="t" o:connecttype="rect"/>
+              </v:shapetype>
+              <v:shape id="Casella di testo 2" o:spid="_x0000_s1026" type="#_x0000_t202" style="position:absolute;margin-left:-27.15pt;margin-top:520.6pt;width:198.45pt;height:50.05pt;z-index:251660288;visibility:visible;mso-wrap-style:square;mso-width-percent:0;mso-height-percent:0;mso-wrap-distance-left:9pt;mso-wrap-distance-top:0;mso-wrap-distance-right:9pt;mso-wrap-distance-bottom:0;mso-position-horizontal:absolute;mso-position-horizontal-relative:text;mso-position-vertical:absolute;mso-position-vertical-relative:text;mso-width-percent:0;mso-height-percent:0;mso-width-relative:margin;mso-height-relative:margin;v-text-anchor:top" o:gfxdata="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" filled="f" stroked="f" strokeweight=".5pt">
+                <v:textbox>
+                  <w:txbxContent>
+                    <w:p>
+                      <w:pPr>
+                        <w:rPr>
+                          <w:b/>
+                          <w:bCs/>
+                          <w:sz w:val="32"/>
+                          <w:szCs w:val="28"/>
+                        </w:rPr>
+                      </w:pPr>
+                      <w:r>
+                        <w:rPr>
+                          <w:b/>
+                          <w:bCs/>
+                          <w:sz w:val="32"/>
+                          <w:szCs w:val="28"/>
+                        </w:rPr>
+                        <w:t>Professor</w:t>
+                      </w:r>
+                    </w:p>
+                    <w:p>
+                      <w:r>
+                        <w:t>PANI Giovanni</w:t>
+                      </w:r>
+                    </w:p>
+                  </w:txbxContent>
+                </v:textbox>
+              </v:shape>
+            </w:pict>
+          </mc:Fallback>
+        </mc:AlternateContent>
+      </w:r>
+      <w:r>
+        <w:rPr>
+          <w:noProof/>
+          <w:lang w:val="en-US"/>
+        </w:rPr>
+        <mc:AlternateContent>
+          <mc:Choice Requires="wps">
+            <w:drawing>
+              <wp:anchor distT="0" distB="0" distL="114300" distR="114300" simplePos="0" relativeHeight="251661312" behindDoc="0" locked="0" layoutInCell="1" allowOverlap="1" wp14:anchorId="51D97735" wp14:editId="593276B1">
+                <wp:simplePos x="0" y="0"/>
+                <wp:positionH relativeFrom="column">
+                  <wp:posOffset>3912870</wp:posOffset>
+                </wp:positionH>
+                <wp:positionV relativeFrom="paragraph">
+                  <wp:posOffset>7950804</wp:posOffset>
+                </wp:positionV>
+                <wp:extent cx="2519680" cy="913765"/>
+                <wp:effectExtent l="0" t="0" r="0" b="0"/>
+                <wp:wrapNone/>
+                <wp:docPr id="3" name="Casella di testo 3"/>
+                <wp:cNvGraphicFramePr/>
+                <a:graphic xmlns:a="http://schemas.openxmlformats.org/drawingml/2006/main">
+                  <a:graphicData uri="http://schemas.microsoft.com/office/word/2010/wordprocessingShape">
+                    <wps:wsp>
+                      <wps:cNvSpPr txBox="1"/>
+                      <wps:spPr>
+                        <a:xfrm>
+                          <a:off x="0" y="0"/>
+                          <a:ext cx="2519680" cy="913765"/>
+                        </a:xfrm>
+                        <a:prstGeom prst="rect">
+                          <a:avLst/>
+                        </a:prstGeom>
+                        <a:noFill/>
+                        <a:ln w="6350">
+                          <a:noFill/>
+                        </a:ln>
+                      </wps:spPr>
+                      <wps:txbx>
+                        <w:txbxContent>
+                          <w:p>
+                            <w:pPr>
+                              <w:jc w:val="right"/>
+                              <w:rPr>
+                                <w:b/>
+                                <w:bCs/>
+                                <w:sz w:val="32"/>
+                                <w:szCs w:val="28"/>
+                              </w:rPr>
+                            </w:pPr>
+                            <w:proofErr w:type="spellStart"/>
+                            <w:r>
+                              <w:rPr>
+                                <w:b/>
+                                <w:bCs/>
+                                <w:sz w:val="32"/>
+                                <w:szCs w:val="28"/>
+                              </w:rPr>
+                              <w:t>Student</w:t>
+                            </w:r>
+                            <w:proofErr w:type="spellEnd"/>
+                          </w:p>
+                          <w:p>
+                            <w:pPr>
+                              <w:jc w:val="right"/>
+                            </w:pPr>
+                            <w:r>
+                              <w:t>CURCI Antonio</w:t>
+                            </w:r>
+                          </w:p>
+                          <w:p>
+                            <w:pPr>
+                              <w:jc w:val="right"/>
+                            </w:pPr>
+                            <w:r>
+                              <w:t>MAT: 761049</w:t>
+                            </w:r>
+                          </w:p>
+                        </w:txbxContent>
+                      </wps:txbx>
+                      <wps:bodyPr rot="0" spcFirstLastPara="0" vertOverflow="overflow" horzOverflow="overflow" vert="horz" wrap="square" lIns="91440" tIns="45720" rIns="91440" bIns="45720" numCol="1" spcCol="0" rtlCol="0" fromWordArt="0" anchor="t" anchorCtr="0" forceAA="0" compatLnSpc="1">
+                        <a:prstTxWarp prst="textNoShape">
+                          <a:avLst/>
+                        </a:prstTxWarp>
+                        <a:noAutofit/>
+                      </wps:bodyPr>
+                    </wps:wsp>
+                  </a:graphicData>
+                </a:graphic>
+                <wp14:sizeRelH relativeFrom="margin">
+                  <wp14:pctWidth>0</wp14:pctWidth>
+                </wp14:sizeRelH>
+                <wp14:sizeRelV relativeFrom="margin">
+                  <wp14:pctHeight>0</wp14:pctHeight>
+                </wp14:sizeRelV>
+              </wp:anchor>
+            </w:drawing>
+          </mc:Choice>
+          <mc:Fallback>
+            <w:pict>
+              <v:shape w14:anchorId="51D97735" id="Casella di testo 3" o:spid="_x0000_s1027" type="#_x0000_t202" style="position:absolute;margin-left:308.1pt;margin-top:626.05pt;width:198.4pt;height:71.95pt;z-index:251661312;visibility:visible;mso-wrap-style:square;mso-width-percent:0;mso-height-percent:0;mso-wrap-distance-left:9pt;mso-wrap-distance-top:0;mso-wrap-distance-right:9pt;mso-wrap-distance-bottom:0;mso-position-horizontal:absolute;mso-position-horizontal-relative:text;mso-position-vertical:absolute;mso-position-vertical-relative:text;mso-width-percent:0;mso-height-percent:0;mso-width-relative:margin;mso-height-relative:margin;v-text-anchor:top" o:gfxdata="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" filled="f" stroked="f" strokeweight=".5pt">
+                <v:textbox>
+                  <w:txbxContent>
+                    <w:p>
+                      <w:pPr>
+                        <w:jc w:val="right"/>
+                        <w:rPr>
+                          <w:b/>
+                          <w:bCs/>
+                          <w:sz w:val="32"/>
+                          <w:szCs w:val="28"/>
+                        </w:rPr>
+                      </w:pPr>
+                      <w:proofErr w:type="spellStart"/>
+                      <w:r>
+                        <w:rPr>
+                          <w:b/>
+                          <w:bCs/>
+                          <w:sz w:val="32"/>
+                          <w:szCs w:val="28"/>
+                        </w:rPr>
+                        <w:t>Student</w:t>
+                      </w:r>
+                      <w:proofErr w:type="spellEnd"/>
+                    </w:p>
+                    <w:p>
+                      <w:pPr>
+                        <w:jc w:val="right"/>
+                      </w:pPr>
+                      <w:r>
+                        <w:t>CURCI Antonio</w:t>
+                      </w:r>
+                    </w:p>
+                    <w:p>
+                      <w:pPr>
+                        <w:jc w:val="right"/>
+                      </w:pPr>
+                      <w:r>
+                        <w:t>MAT: 761049</w:t>
+                      </w:r>
+                    </w:p>
+                  </w:txbxContent>
+                </v:textbox>
+              </v:shape>
+            </w:pict>
+          </mc:Fallback>
+        </mc:AlternateContent>
+      </w:r>
+      <w:r>
+        <w:rPr>
+          <w:noProof/>
+          <w:lang w:val="en-US"/>
+        </w:rPr>
+        <mc:AlternateContent>
+          <mc:Choice Requires="wps">
+            <w:drawing>
+              <wp:anchor distT="0" distB="0" distL="114300" distR="114300" simplePos="0" relativeHeight="251659264" behindDoc="0" locked="0" layoutInCell="1" allowOverlap="1" wp14:anchorId="3AF221A3" wp14:editId="541247A5">
+                <wp:simplePos x="0" y="0"/>
+                <wp:positionH relativeFrom="margin">
+                  <wp:posOffset>-340995</wp:posOffset>
+                </wp:positionH>
+                <wp:positionV relativeFrom="margin">
+                  <wp:posOffset>1717288</wp:posOffset>
+                </wp:positionV>
+                <wp:extent cx="6802244" cy="2240915"/>
+                <wp:effectExtent l="0" t="0" r="0" b="0"/>
+                <wp:wrapSquare wrapText="bothSides"/>
+                <wp:docPr id="1" name="Casella di testo 1"/>
+                <wp:cNvGraphicFramePr/>
+                <a:graphic xmlns:a="http://schemas.openxmlformats.org/drawingml/2006/main">
+                  <a:graphicData uri="http://schemas.microsoft.com/office/word/2010/wordprocessingShape">
+                    <wps:wsp>
+                      <wps:cNvSpPr txBox="1"/>
+                      <wps:spPr>
+                        <a:xfrm>
+                          <a:off x="0" y="0"/>
+                          <a:ext cx="6802244" cy="2240915"/>
+                        </a:xfrm>
+                        <a:prstGeom prst="rect">
+                          <a:avLst/>
+                        </a:prstGeom>
+                        <a:noFill/>
+                        <a:ln w="6350">
+                          <a:noFill/>
+                        </a:ln>
+                      </wps:spPr>
+                      <wps:txbx>
+                        <w:txbxContent>
+                          <w:p>
+                            <w:pPr>
+                              <w:jc w:val="center"/>
+                              <w:rPr>
+                                <w:sz w:val="96"/>
+                                <w:szCs w:val="44"/>
+                                <w:lang w:val="en-US"/>
+                              </w:rPr>
+                            </w:pPr>
+                            <w:r>
+                              <w:rPr>
+                                <w:sz w:val="96"/>
+                                <w:szCs w:val="44"/>
+                                <w:lang w:val="en-US"/>
+                              </w:rPr>
+                              <w:t>CurcIMP</w:t>
+                            </w:r>
+                          </w:p>
+                          <w:p>
+                            <w:pPr>
+                              <w:jc w:val="center"/>
+                              <w:rPr>
+                                <w:sz w:val="96"/>
+                                <w:szCs w:val="44"/>
+                                <w:lang w:val="en-US"/>
+                              </w:rPr>
+                            </w:pPr>
+                            <w:r>
+                              <w:rPr>
+                                <w:sz w:val="44"/>
+                                <w:szCs w:val="34"/>
+                                <w:lang w:val="en-US"/>
+                              </w:rPr>
+                              <w:t>Formal Methods for Computer Science</w:t>
+                            </w:r>
+                          </w:p>
+                          <w:p>
+                            <w:pPr>
+                              <w:jc w:val="center"/>
+                              <w:rPr>
+                                <w:sz w:val="32"/>
+                                <w:szCs w:val="28"/>
+                              </w:rPr>
+                            </w:pPr>
+                            <w:r>
+                              <w:rPr>
+                                <w:sz w:val="32"/>
+                                <w:szCs w:val="28"/>
+                              </w:rPr>
+                              <w:t xml:space="preserve">A.A. </w:t>
+                            </w:r>
+                            <w:r>
+                              <w:rPr>
+                                <w:sz w:val="32"/>
+                                <w:szCs w:val="28"/>
+                              </w:rPr>
+                              <w:t>2021/2022</w:t>
+                            </w:r>
+                          </w:p>
+                        </w:txbxContent>
+                      </wps:txbx>
+                      <wps:bodyPr rot="0" spcFirstLastPara="0" vertOverflow="overflow" horzOverflow="overflow" vert="horz" wrap="square" lIns="91440" tIns="45720" rIns="91440" bIns="45720" numCol="1" spcCol="0" rtlCol="0" fromWordArt="0" anchor="ctr" anchorCtr="0" forceAA="0" compatLnSpc="1">
+                        <a:prstTxWarp prst="textNoShape">
+                          <a:avLst/>
+                        </a:prstTxWarp>
+                        <a:noAutofit/>
+                      </wps:bodyPr>
+                    </wps:wsp>
+                  </a:graphicData>
+                </a:graphic>
+                <wp14:sizeRelH relativeFrom="margin">
+                  <wp14:pctWidth>0</wp14:pctWidth>
+                </wp14:sizeRelH>
+              </wp:anchor>
+            </w:drawing>
+          </mc:Choice>
+          <mc:Fallback>
+            <w:pict>
+              <v:shape w14:anchorId="3AF221A3" id="Casella di testo 1" o:spid="_x0000_s1028" type="#_x0000_t202" style="position:absolute;margin-left:-26.85pt;margin-top:135.2pt;width:535.6pt;height:176.45pt;z-index:251659264;visibility:visible;mso-wrap-style:square;mso-width-percent:0;mso-wrap-distance-left:9pt;mso-wrap-distance-top:0;mso-wrap-distance-right:9pt;mso-wrap-distance-bottom:0;mso-position-horizontal:absolute;mso-position-horizontal-relative:margin;mso-position-vertical:absolute;mso-position-vertical-relative:margin;mso-width-percent:0;mso-width-relative:margin;v-text-anchor:middle" o:gfxdata="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" filled="f" stroked="f" strokeweight=".5pt">
+                <v:textbox>
+                  <w:txbxContent>
+                    <w:p>
+                      <w:pPr>
+                        <w:jc w:val="center"/>
+                        <w:rPr>
+                          <w:sz w:val="96"/>
+                          <w:szCs w:val="44"/>
+                          <w:lang w:val="en-US"/>
+                        </w:rPr>
+                      </w:pPr>
+                      <w:r>
+                        <w:rPr>
+                          <w:sz w:val="96"/>
+                          <w:szCs w:val="44"/>
+                          <w:lang w:val="en-US"/>
+                        </w:rPr>
+                        <w:t>CurcIMP</w:t>
+                      </w:r>
+                    </w:p>
+                    <w:p>
+                      <w:pPr>
+                        <w:jc w:val="center"/>
+                        <w:rPr>
+                          <w:sz w:val="96"/>
+                          <w:szCs w:val="44"/>
+                          <w:lang w:val="en-US"/>
+                        </w:rPr>
+                      </w:pPr>
+                      <w:r>
+                        <w:rPr>
+                          <w:sz w:val="44"/>
+                          <w:szCs w:val="34"/>
+                          <w:lang w:val="en-US"/>
+                        </w:rPr>
+                        <w:t>Formal Methods for Computer Science</w:t>
+                      </w:r>
+                    </w:p>
+                    <w:p>
+                      <w:pPr>
+                        <w:jc w:val="center"/>
+                        <w:rPr>
+                          <w:sz w:val="32"/>
+                          <w:szCs w:val="28"/>
+                        </w:rPr>
+                      </w:pPr>
+                      <w:r>
+                        <w:rPr>
+                          <w:sz w:val="32"/>
+                          <w:szCs w:val="28"/>
+                        </w:rPr>
+                        <w:t xml:space="preserve">A.A. </w:t>
+                      </w:r>
+                      <w:r>
+                        <w:rPr>
+                          <w:sz w:val="32"/>
+                          <w:szCs w:val="28"/>
+                        </w:rPr>
+                        <w:t>2021/2022</w:t>
+                      </w:r>
+                    </w:p>
+                  </w:txbxContent>
+                </v:textbox>
+                <w10:wrap type="square" anchorx="margin" anchory="margin"/>
+              </v:shape>
+            </w:pict>
+          </mc:Fallback>
+        </mc:AlternateContent>
+      </w:r>
+      <w:r>
+        <w:rPr>
+          <w:lang w:val="en-US"/>
+        </w:rPr>
+        <w:br w:type="page"/>
+      </w:r>
+    </w:p>
+    <w:p>
+      <w:pPr>
+        <w:pStyle w:val="Titolo1"/>
+        <w:rPr>
+          <w:lang w:val="en-US"/>
+        </w:rPr>
+      </w:pPr>
+      <w:r>
+        <w:rPr>
+          <w:lang w:val="en-US"/>
+        </w:rPr>
+        <w:lastRenderedPageBreak/>
+        <w:t>Introduction</w:t>
+      </w:r>
+    </w:p>
+    <w:p>
+      <w:pPr>
+        <w:rPr>
+          <w:lang w:val="en-US"/>
+        </w:rPr>
+      </w:pPr>
+      <w:r>
+        <w:rPr>
+          <w:lang w:val="en-US"/>
+        </w:rPr>
+        <w:t xml:space="preserve">CurcIMP is an imperative language that is based on the traditional syntax, with some additional constructs; these constructs concern natural language expressions that can be used to execute commands and string management. </w:t>
+      </w:r>
+    </w:p>
+    <w:p>
+      <w:pPr>
+        <w:rPr>
+          <w:lang w:val="en-US"/>
+        </w:rPr>
+      </w:pPr>
+    </w:p>
+    <w:p>
+      <w:pPr>
+        <w:pStyle w:val="Titolo2"/>
+        <w:rPr>
+          <w:lang w:val="en-US"/>
+        </w:rPr>
+      </w:pPr>
+      <w:r>
+        <w:rPr>
+          <w:lang w:val="en-US"/>
+        </w:rPr>
+        <w:t>Workflow</w:t>
+      </w:r>
+    </w:p>
+    <w:p>
+      <w:pPr>
+        <w:rPr>
+          <w:lang w:val="en-US"/>
+        </w:rPr>
+      </w:pPr>
+      <w:r>
+        <w:rPr>
+          <w:lang w:val="en-US"/>
+        </w:rPr>
+        <w:t>A GitHub repository was created</w:t>
+      </w:r>
+      <w:r>
+        <w:rPr>
+          <w:lang w:val="en-US"/>
+        </w:rPr>
+        <w:t>, through which files and folders were created, updated, and deleted.</w:t>
+      </w:r>
+    </w:p>
+    <w:p>
+      <w:pPr>
+        <w:rPr>
+          <w:lang w:val="en-US"/>
+        </w:rPr>
+      </w:pPr>
+      <w:r>
+        <w:rPr>
+          <w:lang w:val="en-US"/>
+        </w:rPr>
+        <w:t>The first step was to think of and produce a grammar, containing all the rules expressed in BNF, which was written in the file “</w:t>
+      </w:r>
+      <w:r>
+        <w:rPr>
+          <w:lang w:val="en-US"/>
+        </w:rPr>
+        <w:t>/</w:t>
+      </w:r>
+      <w:proofErr w:type="spellStart"/>
+      <w:r>
+        <w:rPr>
+          <w:lang w:val="en-US"/>
+        </w:rPr>
+        <w:t>CurcImp</w:t>
+      </w:r>
+      <w:proofErr w:type="spellEnd"/>
+      <w:r>
+        <w:rPr>
+          <w:lang w:val="en-US"/>
+        </w:rPr>
+        <w:t>/doc/</w:t>
+      </w:r>
+      <w:proofErr w:type="spellStart"/>
+      <w:r>
+        <w:rPr>
+          <w:lang w:val="en-US"/>
+        </w:rPr>
+        <w:t>GrammarBNF</w:t>
+      </w:r>
+      <w:proofErr w:type="spellEnd"/>
+      <w:r>
+        <w:rPr>
+          <w:lang w:val="en-US"/>
+        </w:rPr>
+        <w:t>”.</w:t>
+      </w:r>
+    </w:p>
+    <w:p>
+      <w:pPr>
+        <w:rPr>
+          <w:lang w:val="en-US"/>
+        </w:rPr>
+      </w:pPr>
+      <w:r>
+        <w:rPr>
+          <w:lang w:val="en-US"/>
+        </w:rPr>
+        <w:br w:type="page"/>
+      </w:r>
+    </w:p>
+    <w:p>
+      <w:pPr>
+        <w:pStyle w:val="Titolo1"/>
+        <w:rPr>
+          <w:lang w:val="en-US"/>
+        </w:rPr>
+      </w:pPr>
+      <w:r>
+        <w:rPr>
+          <w:lang w:val="en-US"/>
+        </w:rPr>
+        <w:lastRenderedPageBreak/>
+        <w:t>Grammar</w:t>
+      </w:r>
+    </w:p>
+    <w:p>
+      <w:pPr>
+        <w:pStyle w:val="Titolo2"/>
+        <w:rPr>
+          <w:lang w:val="en-US"/>
+        </w:rPr>
+      </w:pPr>
+      <w:r>
+        <w:rPr>
+          <w:lang w:val="en-US"/>
+        </w:rPr>
+        <w:t xml:space="preserve">Grammar in Backus </w:t>
+      </w:r>
+      <w:proofErr w:type="spellStart"/>
+      <w:r>
+        <w:rPr>
+          <w:lang w:val="en-US"/>
+        </w:rPr>
+        <w:t>Naur</w:t>
+      </w:r>
+      <w:proofErr w:type="spellEnd"/>
+      <w:r>
+        <w:rPr>
+          <w:lang w:val="en-US"/>
+        </w:rPr>
+        <w:t xml:space="preserve"> Form.</w:t>
+      </w:r>
+    </w:p>
+    <w:p>
+      <w:pPr>
+        <w:rPr>
+          <w:lang w:val="en-US"/>
+        </w:rPr>
+      </w:pPr>
+    </w:p>
+    <w:p>
+      <w:pPr>
+        <w:pStyle w:val="Titolo2"/>
+        <w:rPr>
+          <w:lang w:val="en-US"/>
+        </w:rPr>
+      </w:pPr>
+      <w:r>
+        <w:rPr>
+          <w:lang w:val="en-US"/>
+        </w:rPr>
+        <w:t>Grammar in Haskell</w:t>
+      </w:r>
+    </w:p>
+    <w:p>
+      <w:pPr>
+        <w:pStyle w:val="Titolo1"/>
+        <w:rPr>
+          <w:lang w:val="en-US"/>
+        </w:rPr>
+      </w:pPr>
+    </w:p>
+    <w:p>
+      <w:pPr>
+        <w:pStyle w:val="Titolo1"/>
+        <w:rPr>
+          <w:lang w:val="en-US"/>
+        </w:rPr>
+      </w:pPr>
+      <w:r>
+        <w:rPr>
+          <w:lang w:val="en-US"/>
+        </w:rPr>
+        <w:br w:type="page"/>
+      </w:r>
+    </w:p>
+    <w:p>
+      <w:pPr>
+        <w:pStyle w:val="Titolo1"/>
+        <w:rPr>
+          <w:lang w:val="en-US"/>
+        </w:rPr>
+      </w:pPr>
+    </w:p>
+    <w:p>
+      <w:pPr>
+        <w:pStyle w:val="Titolo1"/>
+        <w:rPr>
+          <w:lang w:val="en-US"/>
+        </w:rPr>
+      </w:pPr>
+      <w:r>
+        <w:rPr>
+          <w:lang w:val="en-US"/>
+        </w:rPr>
+        <w:t>Parser</w:t>
+      </w:r>
+    </w:p>
+    <w:p>
+      <w:pPr>
+        <w:pStyle w:val="Titolo1"/>
+        <w:rPr>
+          <w:lang w:val="en-US"/>
+        </w:rPr>
+      </w:pPr>
+    </w:p>
+    <w:p>
+      <w:pPr>
+        <w:pStyle w:val="Titolo1"/>
+        <w:rPr>
+          <w:lang w:val="en-US"/>
+        </w:rPr>
+      </w:pPr>
+      <w:r>
+        <w:rPr>
+          <w:lang w:val="en-US"/>
+        </w:rPr>
+        <w:br w:type="page"/>
+      </w:r>
+    </w:p>
+    <w:p>
+      <w:pPr>
+        <w:pStyle w:val="Titolo1"/>
+        <w:rPr>
+          <w:lang w:val="en-US"/>
+        </w:rPr>
+      </w:pPr>
+    </w:p>
+    <w:p>
+      <w:pPr>
+        <w:pStyle w:val="Titolo1"/>
+        <w:rPr>
+          <w:lang w:val="en-US"/>
+        </w:rPr>
+      </w:pPr>
+      <w:r>
+        <w:rPr>
+          <w:lang w:val="en-US"/>
+        </w:rPr>
+        <w:t>Interpreter</w:t>
+      </w:r>
+    </w:p>
     <w:sectPr>
       <w:pgSz w:w="11906" w:h="16838"/>
       <w:pgMar w:top="1417" w:right="1134" w:bottom="1134" w:left="1134" w:header="708" w:footer="708" w:gutter="0"/>
@@ -16,6 +775,95 @@
 <file path=word/numbering.xml><?xml version="1.0" encoding="utf-8"?>
 <w:numbering xmlns:wpc="http://schemas.microsoft.com/office/word/2010/wordprocessingCanvas" xmlns:cx="http://schemas.microsoft.com/office/drawing/2014/chartex" xmlns:cx1="http://schemas.microsoft.com/office/drawing/2015/9/8/chartex" xmlns:cx2="http://schemas.microsoft.com/office/drawing/2015/10/21/chartex" xmlns:cx3="http://schemas.microsoft.com/office/drawing/2016/5/9/chartex" xmlns:cx4="http://schemas.microsoft.com/office/drawing/2016/5/10/chartex" xmlns:cx5="http://schemas.microsoft.com/office/drawing/2016/5/11/chartex" xmlns:cx6="http://schemas.microsoft.com/office/drawing/2016/5/12/chartex" xmlns:cx7="http://schemas.microsoft.com/office/drawing/2016/5/13/chartex" xmlns:cx8="http://schemas.microsoft.com/office/drawing/2016/5/14/chartex" xmlns:mc="http://schemas.openxmlformats.org/markup-compatibility/2006" xmlns:aink="http://schemas.microsoft.com/office/drawing/2016/ink" xmlns:am3d="http://schemas.microsoft.com/office/drawing/2017/model3d" xmlns:o="urn:schemas-microsoft-com:office:office" xmlns:oel="http://schemas.microsoft.com/office/2019/extlst" xmlns:r="http://schemas.openxmlformats.org/officeDocument/2006/relationships" xmlns:m="http://schemas.openxmlformats.org/officeDocument/2006/math" xmlns:v="urn:schemas-microsoft-com:vml" xmlns:wp14="http://schemas.microsoft.com/office/word/2010/wordprocessingDrawing" xmlns:wp="http://schemas.openxmlformats.org/drawingml/2006/wordprocessingDrawing" xmlns:w10="urn:schemas-microsoft-com:office:word" xmlns:w="http://schemas.openxmlformats.org/wordprocessingml/2006/main" xmlns:w14="http://schemas.microsoft.com/office/word/2010/wordml" xmlns:w15="http://schemas.microsoft.com/office/word/2012/wordml" xmlns:w16cex="http://schemas.microsoft.com/office/word/2018/wordml/cex" xmlns:w16cid="http://schemas.microsoft.com/office/word/2016/wordml/cid" xmlns:w16="http://schemas.microsoft.com/office/word/2018/wordml" xmlns:w16sdtdh="http://schemas.microsoft.com/office/word/2020/wordml/sdtdatahash" xmlns:w16se="http://schemas.microsoft.com/office/word/2015/wordml/symex" xmlns:wpg="http://schemas.microsoft.com/office/word/2010/wordprocessingGroup" xmlns:wpi="http://schemas.microsoft.com/office/word/2010/wordprocessingInk" xmlns:wne="http://schemas.microsoft.com/office/word/2006/wordml" xmlns:wps="http://schemas.microsoft.com/office/word/2010/wordprocessingShape" mc:Ignorable="w14 w15 w16se w16cid w16 w16cex w16sdtdh wp14">
   <w:abstractNum w:abstractNumId="0" w15:restartNumberingAfterBreak="0">
+    <w:nsid w:val="217D7F15"/>
+    <w:multiLevelType w:val="hybridMultilevel"/>
+    <w:tmpl w:val="D5C43C3C"/>
+    <w:lvl w:ilvl="0" w:tplc="A2BE0292">
+      <w:start w:val="1"/>
+      <w:numFmt w:val="decimal"/>
+      <w:lvlText w:val="%1."/>
+      <w:lvlJc w:val="left"/>
+      <w:pPr>
+        <w:ind w:left="720" w:hanging="360"/>
+      </w:pPr>
+      <w:rPr>
+        <w:rFonts w:hint="default"/>
+      </w:rPr>
+    </w:lvl>
+    <w:lvl w:ilvl="1" w:tplc="04100019" w:tentative="1">
+      <w:start w:val="1"/>
+      <w:numFmt w:val="lowerLetter"/>
+      <w:lvlText w:val="%2."/>
+      <w:lvlJc w:val="left"/>
+      <w:pPr>
+        <w:ind w:left="1440" w:hanging="360"/>
+      </w:pPr>
+    </w:lvl>
+    <w:lvl w:ilvl="2" w:tplc="0410001B" w:tentative="1">
+      <w:start w:val="1"/>
+      <w:numFmt w:val="lowerRoman"/>
+      <w:lvlText w:val="%3."/>
+      <w:lvlJc w:val="right"/>
+      <w:pPr>
+        <w:ind w:left="2160" w:hanging="180"/>
+      </w:pPr>
+    </w:lvl>
+    <w:lvl w:ilvl="3" w:tplc="0410000F" w:tentative="1">
+      <w:start w:val="1"/>
+      <w:numFmt w:val="decimal"/>
+      <w:lvlText w:val="%4."/>
+      <w:lvlJc w:val="left"/>
+      <w:pPr>
+        <w:ind w:left="2880" w:hanging="360"/>
+      </w:pPr>
+    </w:lvl>
+    <w:lvl w:ilvl="4" w:tplc="04100019" w:tentative="1">
+      <w:start w:val="1"/>
+      <w:numFmt w:val="lowerLetter"/>
+      <w:lvlText w:val="%5."/>
+      <w:lvlJc w:val="left"/>
+      <w:pPr>
+        <w:ind w:left="3600" w:hanging="360"/>
+      </w:pPr>
+    </w:lvl>
+    <w:lvl w:ilvl="5" w:tplc="0410001B" w:tentative="1">
+      <w:start w:val="1"/>
+      <w:numFmt w:val="lowerRoman"/>
+      <w:lvlText w:val="%6."/>
+      <w:lvlJc w:val="right"/>
+      <w:pPr>
+        <w:ind w:left="4320" w:hanging="180"/>
+      </w:pPr>
+    </w:lvl>
+    <w:lvl w:ilvl="6" w:tplc="0410000F" w:tentative="1">
+      <w:start w:val="1"/>
+      <w:numFmt w:val="decimal"/>
+      <w:lvlText w:val="%7."/>
+      <w:lvlJc w:val="left"/>
+      <w:pPr>
+        <w:ind w:left="5040" w:hanging="360"/>
+      </w:pPr>
+    </w:lvl>
+    <w:lvl w:ilvl="7" w:tplc="04100019" w:tentative="1">
+      <w:start w:val="1"/>
+      <w:numFmt w:val="lowerLetter"/>
+      <w:lvlText w:val="%8."/>
+      <w:lvlJc w:val="left"/>
+      <w:pPr>
+        <w:ind w:left="5760" w:hanging="360"/>
+      </w:pPr>
+    </w:lvl>
+    <w:lvl w:ilvl="8" w:tplc="0410001B" w:tentative="1">
+      <w:start w:val="1"/>
+      <w:numFmt w:val="lowerRoman"/>
+      <w:lvlText w:val="%9."/>
+      <w:lvlJc w:val="right"/>
+      <w:pPr>
+        <w:ind w:left="6480" w:hanging="180"/>
+      </w:pPr>
+    </w:lvl>
+  </w:abstractNum>
+  <w:abstractNum w:abstractNumId="1" w15:restartNumberingAfterBreak="0">
     <w:nsid w:val="2F434F71"/>
     <w:multiLevelType w:val="hybridMultilevel"/>
     <w:tmpl w:val="010A3268"/>
@@ -156,6 +1004,9 @@
     </w:lvl>
   </w:abstractNum>
   <w:num w:numId="1" w16cid:durableId="389114974">
+    <w:abstractNumId w:val="1"/>
+  </w:num>
+  <w:num w:numId="2" w16cid:durableId="609434799">
     <w:abstractNumId w:val="0"/>
   </w:num>
 </w:numbering>
@@ -555,6 +1406,7 @@
   <w:style w:type="paragraph" w:default="1" w:styleId="Normale">
     <w:name w:val="Normal"/>
     <w:qFormat/>
+    <w:rsid w:val="00A25C16"/>
   </w:style>
   <w:style w:type="paragraph" w:styleId="Titolo1">
     <w:name w:val="heading 1"/>
@@ -742,6 +1594,17 @@
       <w:iCs/>
       <w:color w:val="2F5496" w:themeColor="accent1" w:themeShade="BF"/>
     </w:rPr>
+  </w:style>
+  <w:style w:type="paragraph" w:styleId="Paragrafoelenco">
+    <w:name w:val="List Paragraph"/>
+    <w:basedOn w:val="Normale"/>
+    <w:uiPriority w:val="34"/>
+    <w:qFormat/>
+    <w:rsid w:val="00BC556A"/>
+    <w:pPr>
+      <w:ind w:left="720"/>
+      <w:contextualSpacing/>
+    </w:pPr>
   </w:style>
 </w:styles>
 </file>

</xml_diff>

<commit_message>
Update Interpreter and general fixes
</commit_message>
<xml_diff>
--- a/doc/Curci_Documentation.docx
+++ b/doc/Curci_Documentation.docx
@@ -1,6 +1,6 @@
 
 <file path=word/document.xml><?xml version="1.0" encoding="utf-8"?>
-<w:document xmlns:wpc="http://schemas.microsoft.com/office/word/2010/wordprocessingCanvas" xmlns:cx="http://schemas.microsoft.com/office/drawing/2014/chartex" xmlns:cx1="http://schemas.microsoft.com/office/drawing/2015/9/8/chartex" xmlns:cx2="http://schemas.microsoft.com/office/drawing/2015/10/21/chartex" xmlns:cx3="http://schemas.microsoft.com/office/drawing/2016/5/9/chartex" xmlns:cx4="http://schemas.microsoft.com/office/drawing/2016/5/10/chartex" xmlns:cx5="http://schemas.microsoft.com/office/drawing/2016/5/11/chartex" xmlns:cx6="http://schemas.microsoft.com/office/drawing/2016/5/12/chartex" xmlns:cx7="http://schemas.microsoft.com/office/drawing/2016/5/13/chartex" xmlns:cx8="http://schemas.microsoft.com/office/drawing/2016/5/14/chartex" xmlns:mc="http://schemas.openxmlformats.org/markup-compatibility/2006" xmlns:aink="http://schemas.microsoft.com/office/drawing/2016/ink" xmlns:am3d="http://schemas.microsoft.com/office/drawing/2017/model3d" xmlns:o="urn:schemas-microsoft-com:office:office" xmlns:oel="http://schemas.microsoft.com/office/2019/extlst" xmlns:r="http://schemas.openxmlformats.org/officeDocument/2006/relationships" xmlns:m="http://schemas.openxmlformats.org/officeDocument/2006/math" xmlns:v="urn:schemas-microsoft-com:vml" xmlns:wp14="http://schemas.microsoft.com/office/word/2010/wordprocessingDrawing" xmlns:wp="http://schemas.openxmlformats.org/drawingml/2006/wordprocessingDrawing" xmlns:w10="urn:schemas-microsoft-com:office:word" xmlns:w="http://schemas.openxmlformats.org/wordprocessingml/2006/main" xmlns:w14="http://schemas.microsoft.com/office/word/2010/wordml" xmlns:w15="http://schemas.microsoft.com/office/word/2012/wordml" xmlns:w16cex="http://schemas.microsoft.com/office/word/2018/wordml/cex" xmlns:w16cid="http://schemas.microsoft.com/office/word/2016/wordml/cid" xmlns:w16="http://schemas.microsoft.com/office/word/2018/wordml" xmlns:w16sdtdh="http://schemas.microsoft.com/office/word/2020/wordml/sdtdatahash" xmlns:w16se="http://schemas.microsoft.com/office/word/2015/wordml/symex" xmlns:wpg="http://schemas.microsoft.com/office/word/2010/wordprocessingGroup" xmlns:wpi="http://schemas.microsoft.com/office/word/2010/wordprocessingInk" xmlns:wne="http://schemas.microsoft.com/office/word/2006/wordml" xmlns:wps="http://schemas.microsoft.com/office/word/2010/wordprocessingShape" mc:Ignorable="w14 w15 w16se w16cid w16 w16cex w16sdtdh wp14">
+<w:document xmlns:wpc="http://schemas.microsoft.com/office/word/2010/wordprocessingCanvas" xmlns:cx="http://schemas.microsoft.com/office/drawing/2014/chartex" xmlns:cx1="http://schemas.microsoft.com/office/drawing/2015/9/8/chartex" xmlns:cx2="http://schemas.microsoft.com/office/drawing/2015/10/21/chartex" xmlns:cx3="http://schemas.microsoft.com/office/drawing/2016/5/9/chartex" xmlns:cx4="http://schemas.microsoft.com/office/drawing/2016/5/10/chartex" xmlns:cx5="http://schemas.microsoft.com/office/drawing/2016/5/11/chartex" xmlns:cx6="http://schemas.microsoft.com/office/drawing/2016/5/12/chartex" xmlns:cx7="http://schemas.microsoft.com/office/drawing/2016/5/13/chartex" xmlns:cx8="http://schemas.microsoft.com/office/drawing/2016/5/14/chartex" xmlns:mc="http://schemas.openxmlformats.org/markup-compatibility/2006" xmlns:aink="http://schemas.microsoft.com/office/drawing/2016/ink" xmlns:am3d="http://schemas.microsoft.com/office/drawing/2017/model3d" xmlns:o="urn:schemas-microsoft-com:office:office" xmlns:r="http://schemas.openxmlformats.org/officeDocument/2006/relationships" xmlns:m="http://schemas.openxmlformats.org/officeDocument/2006/math" xmlns:v="urn:schemas-microsoft-com:vml" xmlns:wp14="http://schemas.microsoft.com/office/word/2010/wordprocessingDrawing" xmlns:wp="http://schemas.openxmlformats.org/drawingml/2006/wordprocessingDrawing" xmlns:w10="urn:schemas-microsoft-com:office:word" xmlns:w="http://schemas.openxmlformats.org/wordprocessingml/2006/main" xmlns:w14="http://schemas.microsoft.com/office/word/2010/wordml" xmlns:w15="http://schemas.microsoft.com/office/word/2012/wordml" xmlns:w16cex="http://schemas.microsoft.com/office/word/2018/wordml/cex" xmlns:w16cid="http://schemas.microsoft.com/office/word/2016/wordml/cid" xmlns:w16="http://schemas.microsoft.com/office/word/2018/wordml" xmlns:w16se="http://schemas.microsoft.com/office/word/2015/wordml/symex" xmlns:wpg="http://schemas.microsoft.com/office/word/2010/wordprocessingGroup" xmlns:wpi="http://schemas.microsoft.com/office/word/2010/wordprocessingInk" xmlns:wne="http://schemas.microsoft.com/office/word/2006/wordml" xmlns:wps="http://schemas.microsoft.com/office/word/2010/wordprocessingShape" mc:Ignorable="w14 w15 w16se w16cid w16 w16cex wp14">
   <w:body>
     <w:p>
       <w:pPr>
@@ -99,7 +99,7 @@
               </wp:anchor>
             </w:drawing>
           </mc:Choice>
-          <mc:Fallback>
+          <mc:Fallback xmlns:w16sdtdh="http://schemas.microsoft.com/office/word/2020/wordml/sdtdatahash" xmlns:oel="http://schemas.microsoft.com/office/2019/extlst">
             <w:pict>
               <v:shapetype w14:anchorId="2840CE68" id="_x0000_t202" coordsize="21600,21600" o:spt="202" path="m,l,21600r21600,l21600,xe">
                 <v:stroke joinstyle="miter"/>
@@ -237,7 +237,7 @@
               </wp:anchor>
             </w:drawing>
           </mc:Choice>
-          <mc:Fallback>
+          <mc:Fallback xmlns:w16sdtdh="http://schemas.microsoft.com/office/word/2020/wordml/sdtdatahash" xmlns:oel="http://schemas.microsoft.com/office/2019/extlst">
             <w:pict>
               <v:shape w14:anchorId="51D97735" id="Casella di testo 3" o:spid="_x0000_s1027" type="#_x0000_t202" style="position:absolute;margin-left:308.1pt;margin-top:626.05pt;width:198.4pt;height:71.95pt;z-index:251661312;visibility:visible;mso-wrap-style:square;mso-width-percent:0;mso-height-percent:0;mso-wrap-distance-left:9pt;mso-wrap-distance-top:0;mso-wrap-distance-right:9pt;mso-wrap-distance-bottom:0;mso-position-horizontal:absolute;mso-position-horizontal-relative:text;mso-position-vertical:absolute;mso-position-vertical-relative:text;mso-width-percent:0;mso-height-percent:0;mso-width-relative:margin;mso-height-relative:margin;v-text-anchor:top" o:gfxdata="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" filled="f" stroked="f" strokeweight=".5pt">
                 <v:textbox>
@@ -403,7 +403,7 @@
               </wp:anchor>
             </w:drawing>
           </mc:Choice>
-          <mc:Fallback>
+          <mc:Fallback xmlns:w16sdtdh="http://schemas.microsoft.com/office/word/2020/wordml/sdtdatahash" xmlns:oel="http://schemas.microsoft.com/office/2019/extlst">
             <w:pict>
               <v:shape w14:anchorId="3AF221A3" id="Casella di testo 1" o:spid="_x0000_s1028" type="#_x0000_t202" style="position:absolute;margin-left:-26.85pt;margin-top:135.2pt;width:535.6pt;height:176.45pt;z-index:251659264;visibility:visible;mso-wrap-style:square;mso-width-percent:0;mso-wrap-distance-left:9pt;mso-wrap-distance-top:0;mso-wrap-distance-right:9pt;mso-wrap-distance-bottom:0;mso-position-horizontal:absolute;mso-position-horizontal-relative:margin;mso-position-vertical:absolute;mso-position-vertical-relative:margin;mso-width-percent:0;mso-width-relative:margin;v-text-anchor:middle" o:gfxdata="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" filled="f" stroked="f" strokeweight=".5pt">
                 <v:textbox>
@@ -484,6 +484,24 @@
     </w:p>
     <w:p>
       <w:pPr>
+        <w:rPr>
+          <w:rFonts w:eastAsiaTheme="majorEastAsia" w:cstheme="majorBidi"/>
+          <w:color w:val="2F5496" w:themeColor="accent1" w:themeShade="BF"/>
+          <w:sz w:val="52"/>
+          <w:szCs w:val="32"/>
+          <w:lang w:val="en-US"/>
+        </w:rPr>
+      </w:pPr>
+      <w:r>
+        <w:rPr>
+          <w:lang w:val="en-US"/>
+        </w:rPr>
+        <w:lastRenderedPageBreak/>
+        <w:br w:type="page"/>
+      </w:r>
+    </w:p>
+    <w:p>
+      <w:pPr>
         <w:pStyle w:val="Titolo1"/>
         <w:rPr>
           <w:lang w:val="en-US"/>
@@ -560,13 +578,7 @@
         <w:rPr>
           <w:lang w:val="en-US"/>
         </w:rPr>
-        <w:t>The first step was to think of and produce a grammar, containing all the rules expressed in BNF, which was written in the file “</w:t>
-      </w:r>
-      <w:r>
-        <w:rPr>
-          <w:lang w:val="en-US"/>
-        </w:rPr>
-        <w:t>/</w:t>
+        <w:t>The first step was to think of and produce a grammar, containing all the rules expressed in BNF, which was written in the file “/</w:t>
       </w:r>
       <w:proofErr w:type="spellStart"/>
       <w:r>
@@ -773,7 +785,7 @@
 </file>
 
 <file path=word/numbering.xml><?xml version="1.0" encoding="utf-8"?>
-<w:numbering xmlns:wpc="http://schemas.microsoft.com/office/word/2010/wordprocessingCanvas" xmlns:cx="http://schemas.microsoft.com/office/drawing/2014/chartex" xmlns:cx1="http://schemas.microsoft.com/office/drawing/2015/9/8/chartex" xmlns:cx2="http://schemas.microsoft.com/office/drawing/2015/10/21/chartex" xmlns:cx3="http://schemas.microsoft.com/office/drawing/2016/5/9/chartex" xmlns:cx4="http://schemas.microsoft.com/office/drawing/2016/5/10/chartex" xmlns:cx5="http://schemas.microsoft.com/office/drawing/2016/5/11/chartex" xmlns:cx6="http://schemas.microsoft.com/office/drawing/2016/5/12/chartex" xmlns:cx7="http://schemas.microsoft.com/office/drawing/2016/5/13/chartex" xmlns:cx8="http://schemas.microsoft.com/office/drawing/2016/5/14/chartex" xmlns:mc="http://schemas.openxmlformats.org/markup-compatibility/2006" xmlns:aink="http://schemas.microsoft.com/office/drawing/2016/ink" xmlns:am3d="http://schemas.microsoft.com/office/drawing/2017/model3d" xmlns:o="urn:schemas-microsoft-com:office:office" xmlns:oel="http://schemas.microsoft.com/office/2019/extlst" xmlns:r="http://schemas.openxmlformats.org/officeDocument/2006/relationships" xmlns:m="http://schemas.openxmlformats.org/officeDocument/2006/math" xmlns:v="urn:schemas-microsoft-com:vml" xmlns:wp14="http://schemas.microsoft.com/office/word/2010/wordprocessingDrawing" xmlns:wp="http://schemas.openxmlformats.org/drawingml/2006/wordprocessingDrawing" xmlns:w10="urn:schemas-microsoft-com:office:word" xmlns:w="http://schemas.openxmlformats.org/wordprocessingml/2006/main" xmlns:w14="http://schemas.microsoft.com/office/word/2010/wordml" xmlns:w15="http://schemas.microsoft.com/office/word/2012/wordml" xmlns:w16cex="http://schemas.microsoft.com/office/word/2018/wordml/cex" xmlns:w16cid="http://schemas.microsoft.com/office/word/2016/wordml/cid" xmlns:w16="http://schemas.microsoft.com/office/word/2018/wordml" xmlns:w16sdtdh="http://schemas.microsoft.com/office/word/2020/wordml/sdtdatahash" xmlns:w16se="http://schemas.microsoft.com/office/word/2015/wordml/symex" xmlns:wpg="http://schemas.microsoft.com/office/word/2010/wordprocessingGroup" xmlns:wpi="http://schemas.microsoft.com/office/word/2010/wordprocessingInk" xmlns:wne="http://schemas.microsoft.com/office/word/2006/wordml" xmlns:wps="http://schemas.microsoft.com/office/word/2010/wordprocessingShape" mc:Ignorable="w14 w15 w16se w16cid w16 w16cex w16sdtdh wp14">
+<w:numbering xmlns:wpc="http://schemas.microsoft.com/office/word/2010/wordprocessingCanvas" xmlns:cx="http://schemas.microsoft.com/office/drawing/2014/chartex" xmlns:cx1="http://schemas.microsoft.com/office/drawing/2015/9/8/chartex" xmlns:cx2="http://schemas.microsoft.com/office/drawing/2015/10/21/chartex" xmlns:cx3="http://schemas.microsoft.com/office/drawing/2016/5/9/chartex" xmlns:cx4="http://schemas.microsoft.com/office/drawing/2016/5/10/chartex" xmlns:cx5="http://schemas.microsoft.com/office/drawing/2016/5/11/chartex" xmlns:cx6="http://schemas.microsoft.com/office/drawing/2016/5/12/chartex" xmlns:cx7="http://schemas.microsoft.com/office/drawing/2016/5/13/chartex" xmlns:cx8="http://schemas.microsoft.com/office/drawing/2016/5/14/chartex" xmlns:mc="http://schemas.openxmlformats.org/markup-compatibility/2006" xmlns:aink="http://schemas.microsoft.com/office/drawing/2016/ink" xmlns:am3d="http://schemas.microsoft.com/office/drawing/2017/model3d" xmlns:o="urn:schemas-microsoft-com:office:office" xmlns:r="http://schemas.openxmlformats.org/officeDocument/2006/relationships" xmlns:m="http://schemas.openxmlformats.org/officeDocument/2006/math" xmlns:v="urn:schemas-microsoft-com:vml" xmlns:wp14="http://schemas.microsoft.com/office/word/2010/wordprocessingDrawing" xmlns:wp="http://schemas.openxmlformats.org/drawingml/2006/wordprocessingDrawing" xmlns:w10="urn:schemas-microsoft-com:office:word" xmlns:w="http://schemas.openxmlformats.org/wordprocessingml/2006/main" xmlns:w14="http://schemas.microsoft.com/office/word/2010/wordml" xmlns:w15="http://schemas.microsoft.com/office/word/2012/wordml" xmlns:w16cex="http://schemas.microsoft.com/office/word/2018/wordml/cex" xmlns:w16cid="http://schemas.microsoft.com/office/word/2016/wordml/cid" xmlns:w16="http://schemas.microsoft.com/office/word/2018/wordml" xmlns:w16se="http://schemas.microsoft.com/office/word/2015/wordml/symex" xmlns:wpg="http://schemas.microsoft.com/office/word/2010/wordprocessingGroup" xmlns:wpi="http://schemas.microsoft.com/office/word/2010/wordprocessingInk" xmlns:wne="http://schemas.microsoft.com/office/word/2006/wordml" xmlns:wps="http://schemas.microsoft.com/office/word/2010/wordprocessingShape" mc:Ignorable="w14 w15 w16se w16cid w16 w16cex wp14">
   <w:abstractNum w:abstractNumId="0" w15:restartNumberingAfterBreak="0">
     <w:nsid w:val="217D7F15"/>
     <w:multiLevelType w:val="hybridMultilevel"/>
@@ -1003,17 +1015,17 @@
       </w:rPr>
     </w:lvl>
   </w:abstractNum>
-  <w:num w:numId="1" w16cid:durableId="389114974">
+  <w:num w:numId="1">
     <w:abstractNumId w:val="1"/>
   </w:num>
-  <w:num w:numId="2" w16cid:durableId="609434799">
+  <w:num w:numId="2">
     <w:abstractNumId w:val="0"/>
   </w:num>
 </w:numbering>
 </file>
 
 <file path=word/styles.xml><?xml version="1.0" encoding="utf-8"?>
-<w:styles xmlns:mc="http://schemas.openxmlformats.org/markup-compatibility/2006" xmlns:r="http://schemas.openxmlformats.org/officeDocument/2006/relationships" xmlns:w="http://schemas.openxmlformats.org/wordprocessingml/2006/main" xmlns:w14="http://schemas.microsoft.com/office/word/2010/wordml" xmlns:w15="http://schemas.microsoft.com/office/word/2012/wordml" xmlns:w16cex="http://schemas.microsoft.com/office/word/2018/wordml/cex" xmlns:w16cid="http://schemas.microsoft.com/office/word/2016/wordml/cid" xmlns:w16="http://schemas.microsoft.com/office/word/2018/wordml" xmlns:w16sdtdh="http://schemas.microsoft.com/office/word/2020/wordml/sdtdatahash" xmlns:w16se="http://schemas.microsoft.com/office/word/2015/wordml/symex" mc:Ignorable="w14 w15 w16se w16cid w16 w16cex w16sdtdh">
+<w:styles xmlns:mc="http://schemas.openxmlformats.org/markup-compatibility/2006" xmlns:r="http://schemas.openxmlformats.org/officeDocument/2006/relationships" xmlns:w="http://schemas.openxmlformats.org/wordprocessingml/2006/main" xmlns:w14="http://schemas.microsoft.com/office/word/2010/wordml" xmlns:w15="http://schemas.microsoft.com/office/word/2012/wordml" xmlns:w16cex="http://schemas.microsoft.com/office/word/2018/wordml/cex" xmlns:w16cid="http://schemas.microsoft.com/office/word/2016/wordml/cid" xmlns:w16="http://schemas.microsoft.com/office/word/2018/wordml" xmlns:w16se="http://schemas.microsoft.com/office/word/2015/wordml/symex" mc:Ignorable="w14 w15 w16se w16cid w16 w16cex">
   <w:docDefaults>
     <w:rPrDefault>
       <w:rPr>

</xml_diff>